<commit_message>
se trabajo sobre el srs y las entrevistas
</commit_message>
<xml_diff>
--- a/Documentacion/Varios/Correcion SRS.docx
+++ b/Documentacion/Varios/Correcion SRS.docx
@@ -140,242 +140,263 @@
         </w:rPr>
         <w:t xml:space="preserve"> </w:t>
       </w:r>
+    </w:p>
+    <w:p>
+      <w:pPr>
+        <w:rPr>
+          <w:b/>
+          <w:sz w:val="28"/>
+          <w:szCs w:val="28"/>
+          <w:u w:val="single"/>
+          <w:lang w:val="es-AR"/>
+        </w:rPr>
+      </w:pPr>
+      <w:r>
+        <w:rPr>
+          <w:b/>
+          <w:sz w:val="28"/>
+          <w:szCs w:val="28"/>
+          <w:u w:val="single"/>
+          <w:lang w:val="es-AR"/>
+        </w:rPr>
+        <w:t>Introducción:</w:t>
+      </w:r>
+    </w:p>
+    <w:p>
+      <w:pPr>
+        <w:rPr>
+          <w:strike/>
+          <w:lang w:val="es-AR"/>
+        </w:rPr>
+      </w:pPr>
+      <w:r>
+        <w:rPr>
+          <w:lang w:val="es-AR"/>
+        </w:rPr>
+        <w:t xml:space="preserve"> </w:t>
+      </w:r>
+      <w:r>
+        <w:rPr>
+          <w:strike/>
+          <w:lang w:val="es-AR"/>
+        </w:rPr>
+        <w:t>- Propósito: no mencionan cuál es la aplicación web de la que hablan. La audiencia es a la que va dirigido el documento</w:t>
+      </w:r>
+    </w:p>
+    <w:p>
+      <w:pPr>
+        <w:rPr>
+          <w:lang w:val="es-AR"/>
+        </w:rPr>
+      </w:pPr>
+      <w:r>
+        <w:rPr>
+          <w:lang w:val="es-AR"/>
+        </w:rPr>
+        <w:t xml:space="preserve"> - Alcance: en este punto la explicación que se pide es acerca del documento, no del sistema a desarrollar. Faltan consideraciones de seguridad/privacidad</w:t>
+      </w:r>
+    </w:p>
+    <w:p>
+      <w:pPr>
+        <w:rPr>
+          <w:lang w:val="es-AR"/>
+        </w:rPr>
+      </w:pPr>
+      <w:r>
+        <w:rPr>
+          <w:lang w:val="es-AR"/>
+        </w:rPr>
+        <w:t xml:space="preserve"> - Definiciones, acrónimos y abreviaturas: completar </w:t>
+      </w:r>
+      <w:r>
+        <w:rPr>
+          <w:strike/>
+          <w:lang w:val="es-AR"/>
+        </w:rPr>
+        <w:t>y ordenar alfabéticamente</w:t>
+      </w:r>
+    </w:p>
+    <w:p>
+      <w:pPr>
+        <w:rPr>
+          <w:strike/>
+          <w:lang w:val="es-AR"/>
+        </w:rPr>
+      </w:pPr>
+      <w:r>
+        <w:rPr>
+          <w:strike/>
+          <w:lang w:val="es-AR"/>
+        </w:rPr>
+        <w:t xml:space="preserve"> - Referencias: completar  </w:t>
+      </w:r>
+    </w:p>
+    <w:p>
+      <w:pPr>
+        <w:rPr>
+          <w:b/>
+          <w:sz w:val="28"/>
+          <w:szCs w:val="28"/>
+          <w:u w:val="single"/>
+          <w:lang w:val="es-AR"/>
+        </w:rPr>
+      </w:pPr>
+      <w:r>
+        <w:rPr>
+          <w:b/>
+          <w:sz w:val="28"/>
+          <w:szCs w:val="28"/>
+          <w:u w:val="single"/>
+          <w:lang w:val="es-AR"/>
+        </w:rPr>
+        <w:t xml:space="preserve">Descripción general: </w:t>
+      </w:r>
+    </w:p>
+    <w:p>
+      <w:pPr>
+        <w:rPr>
+          <w:strike/>
+          <w:lang w:val="es-AR"/>
+        </w:rPr>
+      </w:pPr>
+      <w:r>
+        <w:rPr>
+          <w:strike/>
+          <w:lang w:val="es-AR"/>
+        </w:rPr>
+        <w:t>- Funcionalidad del producto: en realidad se pedía un resumen sintetizado de que se podría hacer con el sistema sin entrar en detalle. Si quieren dejarlo así aclaren que hay más funcionalidades que esas. Una aclaración: no hay roles, un usuario puede ser tanto pasajero como conductor</w:t>
+      </w:r>
+    </w:p>
+    <w:p>
+      <w:pPr>
+        <w:rPr>
+          <w:lang w:val="es-AR"/>
+        </w:rPr>
+      </w:pPr>
+      <w:r>
+        <w:rPr>
+          <w:strike/>
+          <w:lang w:val="es-AR"/>
+        </w:rPr>
+        <w:t xml:space="preserve"> - Características de los usuarios: distinguir entre visitantes y usuarios logueados.</w:t>
+      </w:r>
+      <w:r>
+        <w:rPr>
+          <w:lang w:val="es-AR"/>
+        </w:rPr>
+        <w:t xml:space="preserve"> </w:t>
+      </w:r>
+      <w:r>
+        <w:rPr>
+          <w:lang w:val="es-AR"/>
+        </w:rPr>
+        <w:t xml:space="preserve">Completar actividades </w:t>
+      </w:r>
+    </w:p>
+    <w:p>
+      <w:pPr>
+        <w:rPr>
+          <w:lang w:val="es-AR"/>
+        </w:rPr>
+      </w:pPr>
+      <w:r>
+        <w:rPr>
+          <w:lang w:val="es-AR"/>
+        </w:rPr>
+        <w:t xml:space="preserve">- Restricciones: ampliar </w:t>
+      </w:r>
+    </w:p>
+    <w:p>
+      <w:pPr>
+        <w:rPr>
+          <w:lang w:val="es-AR"/>
+        </w:rPr>
+      </w:pPr>
+      <w:r>
+        <w:rPr>
+          <w:lang w:val="es-AR"/>
+        </w:rPr>
+        <w:t xml:space="preserve">- Suposiciones y dependencias: completar  </w:t>
+      </w:r>
+    </w:p>
+    <w:p>
+      <w:pPr>
+        <w:rPr>
+          <w:b/>
+          <w:sz w:val="28"/>
+          <w:szCs w:val="28"/>
+          <w:u w:val="single"/>
+          <w:lang w:val="es-AR"/>
+        </w:rPr>
+      </w:pPr>
+      <w:r>
+        <w:rPr>
+          <w:b/>
+          <w:sz w:val="28"/>
+          <w:szCs w:val="28"/>
+          <w:u w:val="single"/>
+          <w:lang w:val="es-AR"/>
+        </w:rPr>
+        <w:t>Requisitos específicos:</w:t>
+      </w:r>
+    </w:p>
+    <w:p>
+      <w:pPr>
+        <w:rPr>
+          <w:strike/>
+          <w:lang w:val="es-AR"/>
+        </w:rPr>
+      </w:pPr>
+      <w:r>
+        <w:rPr>
+          <w:lang w:val="es-AR"/>
+        </w:rPr>
+        <w:t xml:space="preserve"> </w:t>
+      </w:r>
+      <w:r>
+        <w:rPr>
+          <w:strike/>
+          <w:lang w:val="es-AR"/>
+        </w:rPr>
+        <w:t xml:space="preserve">- Interfaces de hardware: no es a esto lo que se refiere, sino a que elementos de hardware externos son necesitados </w:t>
+      </w:r>
+    </w:p>
+    <w:p>
+      <w:pPr>
+        <w:rPr>
+          <w:lang w:val="es-AR"/>
+        </w:rPr>
+      </w:pPr>
+      <w:r>
+        <w:rPr>
+          <w:highlight w:val="yellow"/>
+          <w:lang w:val="es-AR"/>
+        </w:rPr>
+        <w:t>- Interfaces de software: completar, piensen en el momento de realizar un pago</w:t>
+      </w:r>
+    </w:p>
+    <w:p>
+      <w:pPr>
+        <w:rPr>
+          <w:strike/>
+          <w:lang w:val="es-AR"/>
+        </w:rPr>
+      </w:pPr>
+      <w:r>
+        <w:rPr>
+          <w:lang w:val="es-AR"/>
+        </w:rPr>
+        <w:t xml:space="preserve"> </w:t>
+      </w:r>
+      <w:r>
+        <w:rPr>
+          <w:strike/>
+          <w:lang w:val="es-AR"/>
+        </w:rPr>
+        <w:t>- Requisitos no funcionales: pongan los requisitos básicos que deben cumplirse para que el sistema funcione. Podrían agregar, como otro requisito, lo de que para registrarse en el sitio hay que ser mayor de 18 años</w:t>
+      </w:r>
       <w:bookmarkStart w:id="0" w:name="_GoBack"/>
       <w:bookmarkEnd w:id="0"/>
-    </w:p>
-    <w:p>
-      <w:pPr>
-        <w:rPr>
-          <w:b/>
-          <w:sz w:val="28"/>
-          <w:szCs w:val="28"/>
-          <w:u w:val="single"/>
-          <w:lang w:val="es-AR"/>
-        </w:rPr>
-      </w:pPr>
-      <w:r>
-        <w:rPr>
-          <w:b/>
-          <w:sz w:val="28"/>
-          <w:szCs w:val="28"/>
-          <w:u w:val="single"/>
-          <w:lang w:val="es-AR"/>
-        </w:rPr>
-        <w:t>Introducción:</w:t>
-      </w:r>
-    </w:p>
-    <w:p>
-      <w:pPr>
-        <w:rPr>
-          <w:lang w:val="es-AR"/>
-        </w:rPr>
-      </w:pPr>
-      <w:r>
-        <w:rPr>
-          <w:lang w:val="es-AR"/>
-        </w:rPr>
-        <w:t xml:space="preserve"> - Propósito: </w:t>
-      </w:r>
-      <w:r>
-        <w:rPr>
-          <w:strike/>
-          <w:lang w:val="es-AR"/>
-        </w:rPr>
-        <w:t>no mencionan cuál es la aplicación web de la que hablan.</w:t>
-      </w:r>
-      <w:r>
-        <w:rPr>
-          <w:lang w:val="es-AR"/>
-        </w:rPr>
-        <w:t xml:space="preserve"> La audiencia es a la que va dirigido el documento</w:t>
-      </w:r>
-    </w:p>
-    <w:p>
-      <w:pPr>
-        <w:rPr>
-          <w:lang w:val="es-AR"/>
-        </w:rPr>
-      </w:pPr>
-      <w:r>
-        <w:rPr>
-          <w:lang w:val="es-AR"/>
-        </w:rPr>
-        <w:t xml:space="preserve"> - Alcance: en este punto la explicación que se pide es acerca del documento, no del sistema a desarrollar. Faltan consideraciones de seguridad/privacidad</w:t>
-      </w:r>
-    </w:p>
-    <w:p>
-      <w:pPr>
-        <w:rPr>
-          <w:lang w:val="es-AR"/>
-        </w:rPr>
-      </w:pPr>
-      <w:r>
-        <w:rPr>
-          <w:lang w:val="es-AR"/>
-        </w:rPr>
-        <w:t xml:space="preserve"> - Definiciones, acrónimos y abreviaturas: completar </w:t>
-      </w:r>
-      <w:r>
-        <w:rPr>
-          <w:strike/>
-          <w:lang w:val="es-AR"/>
-        </w:rPr>
-        <w:t>y ordenar alfabéticamente</w:t>
-      </w:r>
-    </w:p>
-    <w:p>
-      <w:pPr>
-        <w:rPr>
-          <w:lang w:val="es-AR"/>
-        </w:rPr>
-      </w:pPr>
-      <w:r>
-        <w:rPr>
-          <w:lang w:val="es-AR"/>
-        </w:rPr>
-        <w:t xml:space="preserve"> - Referencias: completar  </w:t>
-      </w:r>
-    </w:p>
-    <w:p>
-      <w:pPr>
-        <w:rPr>
-          <w:b/>
-          <w:sz w:val="28"/>
-          <w:szCs w:val="28"/>
-          <w:u w:val="single"/>
-          <w:lang w:val="es-AR"/>
-        </w:rPr>
-      </w:pPr>
-      <w:r>
-        <w:rPr>
-          <w:b/>
-          <w:sz w:val="28"/>
-          <w:szCs w:val="28"/>
-          <w:u w:val="single"/>
-          <w:lang w:val="es-AR"/>
-        </w:rPr>
-        <w:t xml:space="preserve">Descripción general: </w:t>
-      </w:r>
-    </w:p>
-    <w:p>
-      <w:pPr>
-        <w:rPr>
-          <w:strike/>
-          <w:lang w:val="es-AR"/>
-        </w:rPr>
-      </w:pPr>
-      <w:r>
-        <w:rPr>
-          <w:strike/>
-          <w:lang w:val="es-AR"/>
-        </w:rPr>
-        <w:t>- Funcionalidad del producto: en realidad se pedía un resumen sintetizado de que se podría hacer con el sistema sin entrar en detalle. Si quieren dejarlo así aclaren que hay más funcionalidades que esas. Una aclaración: no hay roles, un usuario puede ser tanto pasajero como conductor</w:t>
-      </w:r>
-    </w:p>
-    <w:p>
-      <w:pPr>
-        <w:rPr>
-          <w:lang w:val="es-AR"/>
-        </w:rPr>
-      </w:pPr>
-      <w:r>
-        <w:rPr>
-          <w:lang w:val="es-AR"/>
-        </w:rPr>
-        <w:t xml:space="preserve"> - Características de los usuarios: distinguir entre visitantes y usuarios logueados. </w:t>
-      </w:r>
-      <w:r>
-        <w:rPr>
-          <w:lang w:val="es-AR"/>
-        </w:rPr>
-        <w:t xml:space="preserve">Completar actividades </w:t>
-      </w:r>
-    </w:p>
-    <w:p>
-      <w:pPr>
-        <w:rPr>
-          <w:lang w:val="es-AR"/>
-        </w:rPr>
-      </w:pPr>
-      <w:r>
-        <w:rPr>
-          <w:lang w:val="es-AR"/>
-        </w:rPr>
-        <w:t xml:space="preserve">- Restricciones: ampliar </w:t>
-      </w:r>
-    </w:p>
-    <w:p>
-      <w:pPr>
-        <w:rPr>
-          <w:lang w:val="es-AR"/>
-        </w:rPr>
-      </w:pPr>
-      <w:r>
-        <w:rPr>
-          <w:lang w:val="es-AR"/>
-        </w:rPr>
-        <w:t xml:space="preserve">- Suposiciones y dependencias: completar  </w:t>
-      </w:r>
-    </w:p>
-    <w:p>
-      <w:pPr>
-        <w:rPr>
-          <w:b/>
-          <w:sz w:val="28"/>
-          <w:szCs w:val="28"/>
-          <w:u w:val="single"/>
-          <w:lang w:val="es-AR"/>
-        </w:rPr>
-      </w:pPr>
-      <w:r>
-        <w:rPr>
-          <w:b/>
-          <w:sz w:val="28"/>
-          <w:szCs w:val="28"/>
-          <w:u w:val="single"/>
-          <w:lang w:val="es-AR"/>
-        </w:rPr>
-        <w:t>Requisitos específicos:</w:t>
-      </w:r>
-    </w:p>
-    <w:p>
-      <w:pPr>
-        <w:rPr>
-          <w:lang w:val="es-AR"/>
-        </w:rPr>
-      </w:pPr>
-      <w:r>
-        <w:rPr>
-          <w:lang w:val="es-AR"/>
-        </w:rPr>
-        <w:t xml:space="preserve"> - Interfaces de hardware: no es a esto lo que se refiere, sino a que elementos de hardware externos son necesitados </w:t>
-      </w:r>
-    </w:p>
-    <w:p>
-      <w:pPr>
-        <w:rPr>
-          <w:lang w:val="es-AR"/>
-        </w:rPr>
-      </w:pPr>
-      <w:r>
-        <w:rPr>
-          <w:lang w:val="es-AR"/>
-        </w:rPr>
-        <w:t>- Interfaces de software: completar, piensen en el momento de realizar un pago</w:t>
-      </w:r>
-    </w:p>
-    <w:p>
-      <w:pPr>
-        <w:rPr>
-          <w:lang w:val="es-AR"/>
-        </w:rPr>
-      </w:pPr>
-      <w:r>
-        <w:rPr>
-          <w:lang w:val="es-AR"/>
-        </w:rPr>
-        <w:t xml:space="preserve"> - Requisitos no funcionales: pongan los requisitos básicos que deben cumplirse para que el sistema funcione. Podrían agregar, como otro requisito, lo de que para registrarse en el sitio hay que ser mayor de 18 años</w:t>
-      </w:r>
     </w:p>
     <w:sectPr>
       <w:pgSz w:w="12240" w:h="15840"/>

</xml_diff>

<commit_message>
Se trabajo sobre la correcion del srs
</commit_message>
<xml_diff>
--- a/Documentacion/Varios/Correcion SRS.docx
+++ b/Documentacion/Varios/Correcion SRS.docx
@@ -186,11 +186,13 @@
     <w:p>
       <w:pPr>
         <w:rPr>
-          <w:lang w:val="es-AR"/>
-        </w:rPr>
-      </w:pPr>
-      <w:r>
-        <w:rPr>
+          <w:strike/>
+          <w:lang w:val="es-AR"/>
+        </w:rPr>
+      </w:pPr>
+      <w:r>
+        <w:rPr>
+          <w:strike/>
           <w:lang w:val="es-AR"/>
         </w:rPr>
         <w:t xml:space="preserve"> - Alcance: en este punto la explicación que se pide es acerca del documento, no del sistema a desarrollar. Faltan consideraciones de seguridad/privacidad</w:t>
@@ -199,21 +201,16 @@
     <w:p>
       <w:pPr>
         <w:rPr>
-          <w:lang w:val="es-AR"/>
-        </w:rPr>
-      </w:pPr>
-      <w:r>
-        <w:rPr>
-          <w:lang w:val="es-AR"/>
-        </w:rPr>
-        <w:t xml:space="preserve"> - Definiciones, acrónimos y abreviaturas: completar </w:t>
-      </w:r>
-      <w:r>
-        <w:rPr>
-          <w:strike/>
-          <w:lang w:val="es-AR"/>
-        </w:rPr>
-        <w:t>y ordenar alfabéticamente</w:t>
+          <w:strike/>
+          <w:lang w:val="es-AR"/>
+        </w:rPr>
+      </w:pPr>
+      <w:r>
+        <w:rPr>
+          <w:strike/>
+          <w:lang w:val="es-AR"/>
+        </w:rPr>
+        <w:t xml:space="preserve"> - Definiciones, acrónimos y abreviaturas: completar y ordenar alfabéticamente</w:t>
       </w:r>
     </w:p>
     <w:p>
@@ -296,11 +293,13 @@
     <w:p>
       <w:pPr>
         <w:rPr>
-          <w:lang w:val="es-AR"/>
-        </w:rPr>
-      </w:pPr>
-      <w:r>
-        <w:rPr>
+          <w:strike/>
+          <w:lang w:val="es-AR"/>
+        </w:rPr>
+      </w:pPr>
+      <w:r>
+        <w:rPr>
+          <w:strike/>
           <w:lang w:val="es-AR"/>
         </w:rPr>
         <w:t xml:space="preserve">- Restricciones: ampliar </w:t>
@@ -309,11 +308,13 @@
     <w:p>
       <w:pPr>
         <w:rPr>
-          <w:lang w:val="es-AR"/>
-        </w:rPr>
-      </w:pPr>
-      <w:r>
-        <w:rPr>
+          <w:strike/>
+          <w:lang w:val="es-AR"/>
+        </w:rPr>
+      </w:pPr>
+      <w:r>
+        <w:rPr>
+          <w:strike/>
           <w:lang w:val="es-AR"/>
         </w:rPr>
         <w:t xml:space="preserve">- Suposiciones y dependencias: completar  </w:t>
@@ -364,12 +365,13 @@
     <w:p>
       <w:pPr>
         <w:rPr>
-          <w:lang w:val="es-AR"/>
-        </w:rPr>
-      </w:pPr>
-      <w:r>
-        <w:rPr>
-          <w:highlight w:val="yellow"/>
+          <w:strike/>
+          <w:lang w:val="es-AR"/>
+        </w:rPr>
+      </w:pPr>
+      <w:r>
+        <w:rPr>
+          <w:strike/>
           <w:lang w:val="es-AR"/>
         </w:rPr>
         <w:t>- Interfaces de software: completar, piensen en el momento de realizar un pago</w:t>

</xml_diff>